<commit_message>
tIEP TUC BAN MOI
D
</commit_message>
<xml_diff>
--- a/TinhGia_In/ThongTinAnBan.docx
+++ b/TinhGia_In/ThongTinAnBan.docx
@@ -18,8 +18,6 @@
       <w:r>
         <w:t>bản</w:t>
       </w:r>
-      <w:bookmarkStart w:id="0" w:name="_GoBack"/>
-      <w:bookmarkEnd w:id="0"/>
       <w:proofErr w:type="spellEnd"/>
     </w:p>
     <w:p>
@@ -146,6 +144,193 @@
           <w:tcPr>
             <w:tcW w:w="2338" w:type="dxa"/>
           </w:tcPr>
+          <w:p>
+            <w:proofErr w:type="spellStart"/>
+            <w:r>
+              <w:t>Ghi</w:t>
+            </w:r>
+            <w:proofErr w:type="spellEnd"/>
+            <w:r>
+              <w:t xml:space="preserve"> </w:t>
+            </w:r>
+            <w:proofErr w:type="spellStart"/>
+            <w:r>
+              <w:t>chú</w:t>
+            </w:r>
+            <w:proofErr w:type="spellEnd"/>
+          </w:p>
+        </w:tc>
+      </w:tr>
+      <w:tr>
+        <w:tc>
+          <w:tcPr>
+            <w:tcW w:w="1345" w:type="dxa"/>
+          </w:tcPr>
+          <w:p>
+            <w:r>
+              <w:t>29/09/19</w:t>
+            </w:r>
+          </w:p>
+        </w:tc>
+        <w:tc>
+          <w:tcPr>
+            <w:tcW w:w="3329" w:type="dxa"/>
+          </w:tcPr>
+          <w:p>
+            <w:r>
+              <w:t>TinhGiaThanhIn_v1</w:t>
+            </w:r>
+            <w:r>
+              <w:t>-b</w:t>
+            </w:r>
+            <w:r>
+              <w:t>3</w:t>
+            </w:r>
+            <w:r>
+              <w:t>.xlsm</w:t>
+            </w:r>
+          </w:p>
+        </w:tc>
+        <w:tc>
+          <w:tcPr>
+            <w:tcW w:w="2338" w:type="dxa"/>
+          </w:tcPr>
+          <w:p>
+            <w:r>
+              <w:t xml:space="preserve">Theo BHR </w:t>
+            </w:r>
+            <w:proofErr w:type="spellStart"/>
+            <w:r>
+              <w:t>mới</w:t>
+            </w:r>
+            <w:proofErr w:type="spellEnd"/>
+            <w:r>
+              <w:t xml:space="preserve"> </w:t>
+            </w:r>
+            <w:proofErr w:type="spellStart"/>
+            <w:r>
+              <w:t>từ</w:t>
+            </w:r>
+            <w:proofErr w:type="spellEnd"/>
+            <w:r>
+              <w:t xml:space="preserve"> </w:t>
+            </w:r>
+            <w:proofErr w:type="spellStart"/>
+            <w:r>
+              <w:t>ngày</w:t>
+            </w:r>
+            <w:proofErr w:type="spellEnd"/>
+            <w:r>
+              <w:t xml:space="preserve"> </w:t>
+            </w:r>
+            <w:proofErr w:type="spellStart"/>
+            <w:r>
+              <w:t>này</w:t>
+            </w:r>
+            <w:proofErr w:type="spellEnd"/>
+          </w:p>
+        </w:tc>
+        <w:tc>
+          <w:tcPr>
+            <w:tcW w:w="2338" w:type="dxa"/>
+          </w:tcPr>
+          <w:p>
+            <w:proofErr w:type="spellStart"/>
+            <w:r>
+              <w:t>Thêm</w:t>
+            </w:r>
+            <w:proofErr w:type="spellEnd"/>
+            <w:r>
+              <w:t xml:space="preserve"> </w:t>
+            </w:r>
+            <w:proofErr w:type="spellStart"/>
+            <w:r>
+              <w:t>một</w:t>
+            </w:r>
+            <w:proofErr w:type="spellEnd"/>
+            <w:r>
+              <w:t xml:space="preserve"> </w:t>
+            </w:r>
+            <w:proofErr w:type="spellStart"/>
+            <w:r>
+              <w:t>số</w:t>
+            </w:r>
+            <w:proofErr w:type="spellEnd"/>
+            <w:r>
+              <w:t xml:space="preserve"> </w:t>
+            </w:r>
+            <w:proofErr w:type="spellStart"/>
+            <w:r>
+              <w:t>sản</w:t>
+            </w:r>
+            <w:proofErr w:type="spellEnd"/>
+            <w:r>
+              <w:t xml:space="preserve"> </w:t>
+            </w:r>
+            <w:proofErr w:type="spellStart"/>
+            <w:r>
+              <w:t>phẩm</w:t>
+            </w:r>
+            <w:proofErr w:type="spellEnd"/>
+            <w:r>
+              <w:t xml:space="preserve"> </w:t>
+            </w:r>
+            <w:proofErr w:type="spellStart"/>
+            <w:r>
+              <w:t>mới</w:t>
+            </w:r>
+            <w:proofErr w:type="spellEnd"/>
+            <w:r>
+              <w:t xml:space="preserve"> </w:t>
+            </w:r>
+            <w:proofErr w:type="spellStart"/>
+            <w:r>
+              <w:t>và</w:t>
+            </w:r>
+            <w:proofErr w:type="spellEnd"/>
+            <w:r>
+              <w:t xml:space="preserve"> </w:t>
+            </w:r>
+            <w:proofErr w:type="spellStart"/>
+            <w:r>
+              <w:t>cập</w:t>
+            </w:r>
+            <w:proofErr w:type="spellEnd"/>
+            <w:r>
+              <w:t xml:space="preserve"> </w:t>
+            </w:r>
+            <w:proofErr w:type="spellStart"/>
+            <w:r>
+              <w:t>nhật</w:t>
+            </w:r>
+            <w:proofErr w:type="spellEnd"/>
+            <w:r>
+              <w:t xml:space="preserve"> </w:t>
+            </w:r>
+            <w:proofErr w:type="spellStart"/>
+            <w:r>
+              <w:t>cách</w:t>
+            </w:r>
+            <w:proofErr w:type="spellEnd"/>
+            <w:r>
+              <w:t xml:space="preserve"> </w:t>
+            </w:r>
+            <w:proofErr w:type="spellStart"/>
+            <w:r>
+              <w:t>tính</w:t>
+            </w:r>
+            <w:proofErr w:type="spellEnd"/>
+            <w:r>
+              <w:t xml:space="preserve"> </w:t>
+            </w:r>
+            <w:proofErr w:type="spellStart"/>
+            <w:r>
+              <w:t>mới</w:t>
+            </w:r>
+            <w:bookmarkStart w:id="0" w:name="_GoBack"/>
+            <w:bookmarkEnd w:id="0"/>
+            <w:proofErr w:type="spellEnd"/>
+          </w:p>
           <w:p/>
         </w:tc>
       </w:tr>
@@ -559,7 +744,7 @@
       </w:pPr>
     </w:pPrDefault>
   </w:docDefaults>
-  <w:latentStyles w:defLockedState="0" w:defUIPriority="99" w:defSemiHidden="0" w:defUnhideWhenUsed="0" w:defQFormat="0" w:count="376">
+  <w:latentStyles w:defLockedState="0" w:defUIPriority="99" w:defSemiHidden="0" w:defUnhideWhenUsed="0" w:defQFormat="0" w:count="377">
     <w:lsdException w:name="Normal" w:uiPriority="0" w:qFormat="1"/>
     <w:lsdException w:name="heading 1" w:uiPriority="9" w:qFormat="1"/>
     <w:lsdException w:name="heading 2" w:semiHidden="1" w:uiPriority="9" w:unhideWhenUsed="1" w:qFormat="1"/>
@@ -665,7 +850,6 @@
     <w:lsdException w:name="HTML Sample" w:semiHidden="1" w:unhideWhenUsed="1"/>
     <w:lsdException w:name="HTML Typewriter" w:semiHidden="1" w:unhideWhenUsed="1"/>
     <w:lsdException w:name="HTML Variable" w:semiHidden="1" w:unhideWhenUsed="1"/>
-    <w:lsdException w:name="Normal Table" w:semiHidden="1" w:unhideWhenUsed="1"/>
     <w:lsdException w:name="annotation subject" w:semiHidden="1" w:unhideWhenUsed="1"/>
     <w:lsdException w:name="No List" w:semiHidden="1" w:unhideWhenUsed="1"/>
     <w:lsdException w:name="Outline List 1" w:semiHidden="1" w:unhideWhenUsed="1"/>
@@ -712,10 +896,8 @@
     <w:lsdException w:name="Table Subtle 2" w:semiHidden="1" w:unhideWhenUsed="1"/>
     <w:lsdException w:name="Table Web 1" w:semiHidden="1" w:unhideWhenUsed="1"/>
     <w:lsdException w:name="Table Web 2" w:semiHidden="1" w:unhideWhenUsed="1"/>
-    <w:lsdException w:name="Table Web 3" w:semiHidden="1" w:unhideWhenUsed="1"/>
     <w:lsdException w:name="Balloon Text" w:semiHidden="1" w:unhideWhenUsed="1"/>
     <w:lsdException w:name="Table Grid" w:uiPriority="39"/>
-    <w:lsdException w:name="Table Theme" w:semiHidden="1" w:unhideWhenUsed="1"/>
     <w:lsdException w:name="Placeholder Text" w:semiHidden="1"/>
     <w:lsdException w:name="No Spacing" w:uiPriority="1" w:qFormat="1"/>
     <w:lsdException w:name="Light Shading" w:uiPriority="60"/>
@@ -936,6 +1118,7 @@
     <w:lsdException w:name="Hashtag" w:semiHidden="1" w:unhideWhenUsed="1"/>
     <w:lsdException w:name="Unresolved Mention" w:semiHidden="1" w:unhideWhenUsed="1"/>
     <w:lsdException w:name="Smart Link" w:semiHidden="1" w:unhideWhenUsed="1"/>
+    <w:lsdException w:name="Smart Link Error" w:semiHidden="1" w:unhideWhenUsed="1"/>
   </w:latentStyles>
   <w:style w:type="paragraph" w:default="1" w:styleId="Binhthng">
     <w:name w:val="Normal"/>

</xml_diff>